<commit_message>
Báo cáo tuần 6
</commit_message>
<xml_diff>
--- a/BaoCaoTuan.docx
+++ b/BaoCaoTuan.docx
@@ -694,14 +694,291 @@
           <w:lang w:val="vi-VN"/>
         </w:rPr>
         <w:tab/>
-        <w:t/>
-      </w:r>
-      <w:r>
-        <w:rPr>
-          <w:rFonts w:hint="default" w:ascii="Times New Roman" w:hAnsi="Times New Roman" w:cs="Times New Roman"/>
-          <w:sz w:val="26"/>
-          <w:szCs w:val="26"/>
-          <w:lang w:val="vi-VN"/>
+      </w:r>
+      <w:r>
+        <w:rPr>
+          <w:rFonts w:hint="default" w:ascii="Times New Roman" w:hAnsi="Times New Roman" w:cs="Times New Roman"/>
+          <w:sz w:val="26"/>
+          <w:szCs w:val="26"/>
+          <w:lang w:val="vi-VN"/>
+        </w:rPr>
+        <w:tab/>
+      </w:r>
+      <w:r>
+        <w:rPr>
+          <w:rFonts w:hint="default" w:ascii="Times New Roman" w:hAnsi="Times New Roman" w:cs="Times New Roman"/>
+          <w:sz w:val="26"/>
+          <w:szCs w:val="26"/>
+          <w:lang w:val="vi-VN"/>
+        </w:rPr>
+        <w:tab/>
+      </w:r>
+      <w:r>
+        <w:rPr>
+          <w:rFonts w:hint="default" w:ascii="Times New Roman" w:hAnsi="Times New Roman" w:cs="Times New Roman"/>
+          <w:sz w:val="26"/>
+          <w:szCs w:val="26"/>
+          <w:lang w:val="vi-VN"/>
+        </w:rPr>
+        <w:tab/>
+      </w:r>
+    </w:p>
+    <w:p>
+      <w:pPr>
+        <w:jc w:val="both"/>
+        <w:rPr>
+          <w:rFonts w:hint="default" w:ascii="Times New Roman" w:hAnsi="Times New Roman" w:cs="Times New Roman"/>
+          <w:sz w:val="26"/>
+          <w:szCs w:val="26"/>
+          <w:lang w:val="vi-VN"/>
+        </w:rPr>
+      </w:pPr>
+      <w:r>
+        <w:rPr>
+          <w:rFonts w:hint="default" w:ascii="Times New Roman" w:hAnsi="Times New Roman" w:cs="Times New Roman"/>
+          <w:sz w:val="26"/>
+          <w:szCs w:val="26"/>
+          <w:lang w:val="vi-VN"/>
+        </w:rPr>
+        <w:tab/>
+      </w:r>
+      <w:r>
+        <w:rPr>
+          <w:rFonts w:hint="default" w:ascii="Times New Roman" w:hAnsi="Times New Roman" w:cs="Times New Roman"/>
+          <w:sz w:val="26"/>
+          <w:szCs w:val="26"/>
+          <w:lang w:val="vi-VN"/>
+        </w:rPr>
+        <w:tab/>
+      </w:r>
+      <w:r>
+        <w:rPr>
+          <w:rFonts w:hint="default" w:ascii="Times New Roman" w:hAnsi="Times New Roman" w:cs="Times New Roman"/>
+          <w:sz w:val="26"/>
+          <w:szCs w:val="26"/>
+          <w:lang w:val="vi-VN"/>
+        </w:rPr>
+        <w:tab/>
+      </w:r>
+      <w:r>
+        <w:rPr>
+          <w:rFonts w:hint="default" w:ascii="Times New Roman" w:hAnsi="Times New Roman" w:cs="Times New Roman"/>
+          <w:sz w:val="26"/>
+          <w:szCs w:val="26"/>
+          <w:lang w:val="vi-VN"/>
+        </w:rPr>
+        <w:tab/>
+      </w:r>
+      <w:r>
+        <w:rPr>
+          <w:rFonts w:hint="default" w:ascii="Times New Roman" w:hAnsi="Times New Roman" w:cs="Times New Roman"/>
+          <w:sz w:val="26"/>
+          <w:szCs w:val="26"/>
+          <w:lang w:val="vi-VN"/>
+        </w:rPr>
+        <w:t xml:space="preserve"> Báo cáo tuần 5</w:t>
+      </w:r>
+    </w:p>
+    <w:p>
+      <w:pPr>
+        <w:jc w:val="both"/>
+        <w:rPr>
+          <w:rFonts w:hint="default" w:ascii="Times New Roman" w:hAnsi="Times New Roman" w:cs="Times New Roman"/>
+          <w:sz w:val="26"/>
+          <w:szCs w:val="26"/>
+          <w:lang w:val="vi-VN"/>
+        </w:rPr>
+      </w:pPr>
+      <w:r>
+        <w:rPr>
+          <w:rFonts w:hint="default" w:ascii="Times New Roman" w:hAnsi="Times New Roman" w:cs="Times New Roman"/>
+          <w:sz w:val="26"/>
+          <w:szCs w:val="26"/>
+          <w:lang w:val="vi-VN"/>
+        </w:rPr>
+        <w:t>Trong tuần này, em đã:</w:t>
+      </w:r>
+    </w:p>
+    <w:p>
+      <w:pPr>
+        <w:jc w:val="both"/>
+        <w:rPr>
+          <w:rFonts w:hint="default" w:ascii="Times New Roman" w:hAnsi="Times New Roman" w:cs="Times New Roman"/>
+          <w:sz w:val="26"/>
+          <w:szCs w:val="26"/>
+          <w:lang w:val="vi-VN"/>
+        </w:rPr>
+      </w:pPr>
+      <w:r>
+        <w:rPr>
+          <w:rFonts w:hint="default" w:ascii="Times New Roman" w:hAnsi="Times New Roman" w:cs="Times New Roman"/>
+          <w:sz w:val="26"/>
+          <w:szCs w:val="26"/>
+          <w:lang w:val="vi-VN"/>
+        </w:rPr>
+        <w:t>Bổ sung thêm được các sơ đồ (ERD, DFD).</w:t>
+      </w:r>
+    </w:p>
+    <w:p>
+      <w:pPr>
+        <w:jc w:val="both"/>
+        <w:rPr>
+          <w:rFonts w:hint="default" w:ascii="Times New Roman" w:hAnsi="Times New Roman" w:cs="Times New Roman"/>
+          <w:sz w:val="26"/>
+          <w:szCs w:val="26"/>
+          <w:lang w:val="vi-VN"/>
+        </w:rPr>
+      </w:pPr>
+    </w:p>
+    <w:p>
+      <w:pPr>
+        <w:jc w:val="both"/>
+        <w:rPr>
+          <w:rFonts w:hint="default" w:ascii="Times New Roman" w:hAnsi="Times New Roman" w:cs="Times New Roman"/>
+          <w:sz w:val="26"/>
+          <w:szCs w:val="26"/>
+          <w:lang w:val="vi-VN"/>
+        </w:rPr>
+      </w:pPr>
+      <w:r>
+        <w:rPr>
+          <w:rFonts w:hint="default" w:ascii="Times New Roman" w:hAnsi="Times New Roman" w:cs="Times New Roman"/>
+          <w:sz w:val="26"/>
+          <w:szCs w:val="26"/>
+          <w:lang w:val="vi-VN"/>
+        </w:rPr>
+        <w:t>Chỉnh sửa lại giao diện cho rõ ràng hơn.</w:t>
+      </w:r>
+    </w:p>
+    <w:p>
+      <w:pPr>
+        <w:jc w:val="both"/>
+        <w:rPr>
+          <w:rFonts w:hint="default" w:ascii="Times New Roman" w:hAnsi="Times New Roman" w:cs="Times New Roman"/>
+          <w:sz w:val="26"/>
+          <w:szCs w:val="26"/>
+          <w:lang w:val="vi-VN"/>
+        </w:rPr>
+      </w:pPr>
+    </w:p>
+    <w:p>
+      <w:pPr>
+        <w:jc w:val="both"/>
+        <w:rPr>
+          <w:rFonts w:hint="default" w:ascii="Times New Roman" w:hAnsi="Times New Roman" w:cs="Times New Roman"/>
+          <w:sz w:val="26"/>
+          <w:szCs w:val="26"/>
+          <w:lang w:val="vi-VN"/>
+        </w:rPr>
+      </w:pPr>
+      <w:r>
+        <w:rPr>
+          <w:rFonts w:hint="default" w:ascii="Times New Roman" w:hAnsi="Times New Roman" w:cs="Times New Roman"/>
+          <w:sz w:val="26"/>
+          <w:szCs w:val="26"/>
+          <w:lang w:val="vi-VN"/>
+        </w:rPr>
+        <w:t>Báo cáo hoàn thành tiến độ 50% đồ án.</w:t>
+      </w:r>
+    </w:p>
+    <w:p>
+      <w:pPr>
+        <w:jc w:val="both"/>
+        <w:rPr>
+          <w:rFonts w:hint="default" w:ascii="Times New Roman" w:hAnsi="Times New Roman" w:cs="Times New Roman"/>
+          <w:sz w:val="26"/>
+          <w:szCs w:val="26"/>
+          <w:lang w:val="vi-VN"/>
+        </w:rPr>
+      </w:pPr>
+    </w:p>
+    <w:p>
+      <w:pPr>
+        <w:jc w:val="both"/>
+        <w:rPr>
+          <w:rFonts w:hint="default" w:ascii="Times New Roman" w:hAnsi="Times New Roman" w:cs="Times New Roman"/>
+          <w:sz w:val="24"/>
+          <w:szCs w:val="24"/>
+          <w:lang w:val="vi-VN"/>
+        </w:rPr>
+      </w:pPr>
+      <w:r>
+        <w:rPr>
+          <w:rFonts w:hint="default" w:ascii="Times New Roman" w:hAnsi="Times New Roman" w:cs="Times New Roman"/>
+          <w:sz w:val="24"/>
+          <w:szCs w:val="24"/>
+          <w:lang w:val="vi-VN"/>
+        </w:rPr>
+        <w:t>Biết định dạng theo kiểu báo cáo luận văn tốt nghiệp.</w:t>
+      </w:r>
+    </w:p>
+    <w:p>
+      <w:pPr>
+        <w:jc w:val="both"/>
+        <w:rPr>
+          <w:rFonts w:hint="default" w:ascii="Times New Roman" w:hAnsi="Times New Roman" w:cs="Times New Roman"/>
+          <w:sz w:val="24"/>
+          <w:szCs w:val="24"/>
+          <w:lang w:val="vi-VN"/>
+        </w:rPr>
+      </w:pPr>
+    </w:p>
+    <w:p>
+      <w:pPr>
+        <w:jc w:val="both"/>
+        <w:rPr>
+          <w:rFonts w:hint="default" w:ascii="Times New Roman" w:hAnsi="Times New Roman" w:cs="Times New Roman"/>
+          <w:sz w:val="24"/>
+          <w:szCs w:val="24"/>
+          <w:lang w:val="vi-VN"/>
+        </w:rPr>
+      </w:pPr>
+      <w:r>
+        <w:rPr>
+          <w:rFonts w:hint="default" w:ascii="Times New Roman" w:hAnsi="Times New Roman" w:cs="Times New Roman"/>
+          <w:sz w:val="24"/>
+          <w:szCs w:val="24"/>
+          <w:lang w:val="vi-VN"/>
+        </w:rPr>
+        <w:t>Hoàn thành được trang bìa, mục lục, mô tả đồ án, lời cám ơn, lời kết.</w:t>
+      </w:r>
+    </w:p>
+    <w:p>
+      <w:pPr>
+        <w:jc w:val="both"/>
+        <w:rPr>
+          <w:rFonts w:hint="default" w:ascii="Times New Roman" w:hAnsi="Times New Roman" w:cs="Times New Roman"/>
+          <w:sz w:val="24"/>
+          <w:szCs w:val="24"/>
+          <w:lang w:val="en-US"/>
+        </w:rPr>
+      </w:pPr>
+      <w:r>
+        <w:rPr>
+          <w:rFonts w:hint="default" w:ascii="Times New Roman" w:hAnsi="Times New Roman" w:cs="Times New Roman"/>
+          <w:sz w:val="24"/>
+          <w:szCs w:val="24"/>
+          <w:lang w:val="en-US"/>
+        </w:rPr>
+        <w:tab/>
+      </w:r>
+    </w:p>
+    <w:p>
+      <w:pPr>
+        <w:jc w:val="both"/>
+        <w:rPr>
+          <w:rFonts w:hint="default" w:ascii="Times New Roman" w:hAnsi="Times New Roman" w:cs="Times New Roman"/>
+          <w:sz w:val="24"/>
+          <w:szCs w:val="24"/>
+          <w:lang w:val="vi-VN"/>
+        </w:rPr>
+      </w:pPr>
+      <w:r>
+        <w:rPr>
+          <w:rFonts w:hint="default" w:ascii="Times New Roman" w:hAnsi="Times New Roman" w:cs="Times New Roman"/>
+          <w:sz w:val="24"/>
+          <w:szCs w:val="24"/>
+          <w:lang w:val="en-US"/>
         </w:rPr>
         <w:tab/>
         <w:t/>
@@ -709,9 +986,9 @@
       <w:r>
         <w:rPr>
           <w:rFonts w:hint="default" w:ascii="Times New Roman" w:hAnsi="Times New Roman" w:cs="Times New Roman"/>
-          <w:sz w:val="26"/>
-          <w:szCs w:val="26"/>
-          <w:lang w:val="vi-VN"/>
+          <w:sz w:val="24"/>
+          <w:szCs w:val="24"/>
+          <w:lang w:val="en-US"/>
         </w:rPr>
         <w:tab/>
         <w:t/>
@@ -719,29 +996,9 @@
       <w:r>
         <w:rPr>
           <w:rFonts w:hint="default" w:ascii="Times New Roman" w:hAnsi="Times New Roman" w:cs="Times New Roman"/>
-          <w:sz w:val="26"/>
-          <w:szCs w:val="26"/>
-          <w:lang w:val="vi-VN"/>
-        </w:rPr>
-        <w:tab/>
-      </w:r>
-    </w:p>
-    <w:p>
-      <w:pPr>
-        <w:jc w:val="both"/>
-        <w:rPr>
-          <w:rFonts w:hint="default" w:ascii="Times New Roman" w:hAnsi="Times New Roman" w:cs="Times New Roman"/>
-          <w:sz w:val="26"/>
-          <w:szCs w:val="26"/>
-          <w:lang w:val="vi-VN"/>
-        </w:rPr>
-      </w:pPr>
-      <w:r>
-        <w:rPr>
-          <w:rFonts w:hint="default" w:ascii="Times New Roman" w:hAnsi="Times New Roman" w:cs="Times New Roman"/>
-          <w:sz w:val="26"/>
-          <w:szCs w:val="26"/>
-          <w:lang w:val="vi-VN"/>
+          <w:sz w:val="24"/>
+          <w:szCs w:val="24"/>
+          <w:lang w:val="en-US"/>
         </w:rPr>
         <w:tab/>
         <w:t/>
@@ -749,49 +1006,38 @@
       <w:r>
         <w:rPr>
           <w:rFonts w:hint="default" w:ascii="Times New Roman" w:hAnsi="Times New Roman" w:cs="Times New Roman"/>
-          <w:sz w:val="26"/>
-          <w:szCs w:val="26"/>
-          <w:lang w:val="vi-VN"/>
+          <w:sz w:val="24"/>
+          <w:szCs w:val="24"/>
+          <w:lang w:val="en-US"/>
         </w:rPr>
         <w:tab/>
-        <w:t/>
-      </w:r>
-      <w:r>
-        <w:rPr>
-          <w:rFonts w:hint="default" w:ascii="Times New Roman" w:hAnsi="Times New Roman" w:cs="Times New Roman"/>
-          <w:sz w:val="26"/>
-          <w:szCs w:val="26"/>
-          <w:lang w:val="vi-VN"/>
-        </w:rPr>
-        <w:tab/>
-        <w:t/>
-      </w:r>
-      <w:r>
-        <w:rPr>
-          <w:rFonts w:hint="default" w:ascii="Times New Roman" w:hAnsi="Times New Roman" w:cs="Times New Roman"/>
-          <w:sz w:val="26"/>
-          <w:szCs w:val="26"/>
-          <w:lang w:val="vi-VN"/>
-        </w:rPr>
-        <w:tab/>
-        <w:t xml:space="preserve"> Báo cáo tuần 5</w:t>
-      </w:r>
-    </w:p>
-    <w:p>
-      <w:pPr>
-        <w:jc w:val="both"/>
-        <w:rPr>
-          <w:rFonts w:hint="default" w:ascii="Times New Roman" w:hAnsi="Times New Roman" w:cs="Times New Roman"/>
-          <w:sz w:val="26"/>
-          <w:szCs w:val="26"/>
-          <w:lang w:val="vi-VN"/>
-        </w:rPr>
-      </w:pPr>
-      <w:r>
-        <w:rPr>
-          <w:rFonts w:hint="default" w:ascii="Times New Roman" w:hAnsi="Times New Roman" w:cs="Times New Roman"/>
-          <w:sz w:val="26"/>
-          <w:szCs w:val="26"/>
+        <w:t xml:space="preserve"> B</w:t>
+      </w:r>
+      <w:r>
+        <w:rPr>
+          <w:rFonts w:hint="default" w:ascii="Times New Roman" w:hAnsi="Times New Roman" w:cs="Times New Roman"/>
+          <w:sz w:val="24"/>
+          <w:szCs w:val="24"/>
+          <w:lang w:val="vi-VN"/>
+        </w:rPr>
+        <w:t>áo cáo tuần 6</w:t>
+      </w:r>
+    </w:p>
+    <w:p>
+      <w:pPr>
+        <w:jc w:val="both"/>
+        <w:rPr>
+          <w:rFonts w:hint="default" w:ascii="Times New Roman" w:hAnsi="Times New Roman" w:cs="Times New Roman"/>
+          <w:sz w:val="24"/>
+          <w:szCs w:val="24"/>
+          <w:lang w:val="vi-VN"/>
+        </w:rPr>
+      </w:pPr>
+      <w:r>
+        <w:rPr>
+          <w:rFonts w:hint="default" w:ascii="Times New Roman" w:hAnsi="Times New Roman" w:cs="Times New Roman"/>
+          <w:sz w:val="24"/>
+          <w:szCs w:val="24"/>
           <w:lang w:val="vi-VN"/>
         </w:rPr>
         <w:t>Trong tuần này, em đã:</w:t>
@@ -802,143 +1048,112 @@
         <w:jc w:val="both"/>
         <w:rPr>
           <w:rFonts w:hint="default" w:ascii="Times New Roman" w:hAnsi="Times New Roman" w:cs="Times New Roman"/>
-          <w:sz w:val="26"/>
-          <w:szCs w:val="26"/>
-          <w:lang w:val="vi-VN"/>
-        </w:rPr>
-      </w:pPr>
-      <w:r>
-        <w:rPr>
-          <w:rFonts w:hint="default" w:ascii="Times New Roman" w:hAnsi="Times New Roman" w:cs="Times New Roman"/>
-          <w:sz w:val="26"/>
-          <w:szCs w:val="26"/>
-          <w:lang w:val="vi-VN"/>
-        </w:rPr>
-        <w:t>Bổ sung thêm được các sơ đồ (ERD, DFD).</w:t>
-      </w:r>
-    </w:p>
-    <w:p>
-      <w:pPr>
-        <w:jc w:val="both"/>
-        <w:rPr>
-          <w:rFonts w:hint="default" w:ascii="Times New Roman" w:hAnsi="Times New Roman" w:cs="Times New Roman"/>
-          <w:sz w:val="26"/>
-          <w:szCs w:val="26"/>
-          <w:lang w:val="vi-VN"/>
-        </w:rPr>
-      </w:pPr>
-    </w:p>
-    <w:p>
-      <w:pPr>
-        <w:jc w:val="both"/>
-        <w:rPr>
-          <w:rFonts w:hint="default" w:ascii="Times New Roman" w:hAnsi="Times New Roman" w:cs="Times New Roman"/>
-          <w:sz w:val="26"/>
-          <w:szCs w:val="26"/>
-          <w:lang w:val="vi-VN"/>
-        </w:rPr>
-      </w:pPr>
-      <w:r>
-        <w:rPr>
-          <w:rFonts w:hint="default" w:ascii="Times New Roman" w:hAnsi="Times New Roman" w:cs="Times New Roman"/>
-          <w:sz w:val="26"/>
-          <w:szCs w:val="26"/>
-          <w:lang w:val="vi-VN"/>
-        </w:rPr>
-        <w:t>Chỉnh sửa lại giao diện cho rõ ràng hơn.</w:t>
-      </w:r>
-    </w:p>
-    <w:p>
-      <w:pPr>
-        <w:jc w:val="both"/>
-        <w:rPr>
-          <w:rFonts w:hint="default" w:ascii="Times New Roman" w:hAnsi="Times New Roman" w:cs="Times New Roman"/>
-          <w:sz w:val="26"/>
-          <w:szCs w:val="26"/>
-          <w:lang w:val="vi-VN"/>
-        </w:rPr>
-      </w:pPr>
-    </w:p>
-    <w:p>
-      <w:pPr>
-        <w:jc w:val="both"/>
-        <w:rPr>
-          <w:rFonts w:hint="default" w:ascii="Times New Roman" w:hAnsi="Times New Roman" w:cs="Times New Roman"/>
-          <w:sz w:val="26"/>
-          <w:szCs w:val="26"/>
-          <w:lang w:val="vi-VN"/>
-        </w:rPr>
-      </w:pPr>
-      <w:r>
-        <w:rPr>
-          <w:rFonts w:hint="default" w:ascii="Times New Roman" w:hAnsi="Times New Roman" w:cs="Times New Roman"/>
-          <w:sz w:val="26"/>
-          <w:szCs w:val="26"/>
-          <w:lang w:val="vi-VN"/>
-        </w:rPr>
-        <w:t>Báo cáo hoàn thành tiến độ 50% đồ án.</w:t>
-      </w:r>
-    </w:p>
-    <w:p>
-      <w:pPr>
-        <w:jc w:val="both"/>
-        <w:rPr>
-          <w:rFonts w:hint="default" w:ascii="Times New Roman" w:hAnsi="Times New Roman" w:cs="Times New Roman"/>
-          <w:sz w:val="26"/>
-          <w:szCs w:val="26"/>
-          <w:lang w:val="vi-VN"/>
-        </w:rPr>
-      </w:pPr>
-    </w:p>
-    <w:p>
-      <w:pPr>
-        <w:jc w:val="both"/>
-        <w:rPr>
-          <w:rFonts w:hint="default" w:ascii="Times New Roman" w:hAnsi="Times New Roman" w:cs="Times New Roman"/>
-          <w:sz w:val="24"/>
-          <w:szCs w:val="24"/>
-          <w:lang w:val="vi-VN"/>
-        </w:rPr>
-      </w:pPr>
-      <w:r>
-        <w:rPr>
-          <w:rFonts w:hint="default" w:ascii="Times New Roman" w:hAnsi="Times New Roman" w:cs="Times New Roman"/>
-          <w:sz w:val="24"/>
-          <w:szCs w:val="24"/>
-          <w:lang w:val="vi-VN"/>
-        </w:rPr>
-        <w:t>Biết định dạng theo kiểu báo cáo luận văn tốt nghiệp.</w:t>
-      </w:r>
-    </w:p>
-    <w:p>
-      <w:pPr>
-        <w:jc w:val="both"/>
-        <w:rPr>
-          <w:rFonts w:hint="default" w:ascii="Times New Roman" w:hAnsi="Times New Roman" w:cs="Times New Roman"/>
-          <w:sz w:val="24"/>
-          <w:szCs w:val="24"/>
-          <w:lang w:val="vi-VN"/>
-        </w:rPr>
-      </w:pPr>
-    </w:p>
-    <w:p>
-      <w:pPr>
-        <w:jc w:val="both"/>
-        <w:rPr>
-          <w:rFonts w:hint="default" w:ascii="Times New Roman" w:hAnsi="Times New Roman" w:cs="Times New Roman"/>
-          <w:sz w:val="24"/>
-          <w:szCs w:val="24"/>
-          <w:lang w:val="vi-VN"/>
-        </w:rPr>
-      </w:pPr>
-      <w:r>
-        <w:rPr>
-          <w:rFonts w:hint="default" w:ascii="Times New Roman" w:hAnsi="Times New Roman" w:cs="Times New Roman"/>
-          <w:sz w:val="24"/>
-          <w:szCs w:val="24"/>
-          <w:lang w:val="vi-VN"/>
-        </w:rPr>
-        <w:t>Hoàn thành được trang bìa, mục lục, mô tả đồ án, lời cám ơn, lời kết.</w:t>
+          <w:sz w:val="24"/>
+          <w:szCs w:val="24"/>
+          <w:lang w:val="vi-VN"/>
+        </w:rPr>
+      </w:pPr>
+      <w:r>
+        <w:rPr>
+          <w:rFonts w:hint="default" w:ascii="Times New Roman" w:hAnsi="Times New Roman" w:cs="Times New Roman"/>
+          <w:sz w:val="24"/>
+          <w:szCs w:val="24"/>
+          <w:lang w:val="vi-VN"/>
+        </w:rPr>
+        <w:t>Tiến hành làm được login, logout bằng Spring Security.</w:t>
+      </w:r>
+    </w:p>
+    <w:p>
+      <w:pPr>
+        <w:jc w:val="both"/>
+        <w:rPr>
+          <w:rFonts w:hint="default" w:ascii="Times New Roman" w:hAnsi="Times New Roman" w:cs="Times New Roman"/>
+          <w:sz w:val="24"/>
+          <w:szCs w:val="24"/>
+          <w:lang w:val="vi-VN"/>
+        </w:rPr>
+      </w:pPr>
+    </w:p>
+    <w:p>
+      <w:pPr>
+        <w:jc w:val="both"/>
+        <w:rPr>
+          <w:rFonts w:hint="default" w:ascii="Times New Roman" w:hAnsi="Times New Roman" w:cs="Times New Roman"/>
+          <w:sz w:val="24"/>
+          <w:szCs w:val="24"/>
+          <w:lang w:val="vi-VN"/>
+        </w:rPr>
+      </w:pPr>
+      <w:r>
+        <w:rPr>
+          <w:rFonts w:hint="default" w:ascii="Times New Roman" w:hAnsi="Times New Roman" w:cs="Times New Roman"/>
+          <w:sz w:val="24"/>
+          <w:szCs w:val="24"/>
+          <w:lang w:val="vi-VN"/>
+        </w:rPr>
+        <w:t>Tiếp tục design lại giao diện cho đẹp hơn, dễ sử dụng hơn.</w:t>
+      </w:r>
+    </w:p>
+    <w:p>
+      <w:pPr>
+        <w:jc w:val="both"/>
+        <w:rPr>
+          <w:rFonts w:hint="default" w:ascii="Times New Roman" w:hAnsi="Times New Roman" w:cs="Times New Roman"/>
+          <w:sz w:val="24"/>
+          <w:szCs w:val="24"/>
+          <w:lang w:val="vi-VN"/>
+        </w:rPr>
+      </w:pPr>
+    </w:p>
+    <w:p>
+      <w:pPr>
+        <w:jc w:val="both"/>
+        <w:rPr>
+          <w:rFonts w:hint="default" w:ascii="Times New Roman" w:hAnsi="Times New Roman" w:cs="Times New Roman"/>
+          <w:sz w:val="24"/>
+          <w:szCs w:val="24"/>
+          <w:lang w:val="vi-VN"/>
+        </w:rPr>
+      </w:pPr>
+      <w:r>
+        <w:rPr>
+          <w:rFonts w:hint="default" w:ascii="Times New Roman" w:hAnsi="Times New Roman" w:cs="Times New Roman"/>
+          <w:sz w:val="24"/>
+          <w:szCs w:val="24"/>
+          <w:lang w:val="vi-VN"/>
+        </w:rPr>
+        <w:t>Biết cách tạo tài khoản cho người dùng đăng nhập.</w:t>
+      </w:r>
+    </w:p>
+    <w:p>
+      <w:pPr>
+        <w:jc w:val="both"/>
+        <w:rPr>
+          <w:rFonts w:hint="default" w:ascii="Times New Roman" w:hAnsi="Times New Roman" w:cs="Times New Roman"/>
+          <w:sz w:val="24"/>
+          <w:szCs w:val="24"/>
+          <w:lang w:val="vi-VN"/>
+        </w:rPr>
+      </w:pPr>
+    </w:p>
+    <w:p>
+      <w:pPr>
+        <w:jc w:val="both"/>
+        <w:rPr>
+          <w:rFonts w:hint="default" w:ascii="Times New Roman" w:hAnsi="Times New Roman" w:cs="Times New Roman"/>
+          <w:sz w:val="24"/>
+          <w:szCs w:val="24"/>
+          <w:lang w:val="en-US"/>
+        </w:rPr>
+      </w:pPr>
+      <w:r>
+        <w:rPr>
+          <w:rFonts w:hint="default" w:ascii="Times New Roman" w:hAnsi="Times New Roman" w:cs="Times New Roman"/>
+          <w:sz w:val="24"/>
+          <w:szCs w:val="24"/>
+          <w:lang w:val="vi-VN"/>
+        </w:rPr>
+        <w:t>Tiến hành thêm html của phần login vào dự án.</w:t>
       </w:r>
       <w:bookmarkStart w:id="0" w:name="_GoBack"/>
       <w:bookmarkEnd w:id="0"/>

</xml_diff>

<commit_message>
Báo cáo tuần 7
</commit_message>
<xml_diff>
--- a/BaoCaoTuan.docx
+++ b/BaoCaoTuan.docx
@@ -981,6 +981,204 @@
           <w:lang w:val="en-US"/>
         </w:rPr>
         <w:tab/>
+      </w:r>
+      <w:r>
+        <w:rPr>
+          <w:rFonts w:hint="default" w:ascii="Times New Roman" w:hAnsi="Times New Roman" w:cs="Times New Roman"/>
+          <w:sz w:val="24"/>
+          <w:szCs w:val="24"/>
+          <w:lang w:val="en-US"/>
+        </w:rPr>
+        <w:tab/>
+      </w:r>
+      <w:r>
+        <w:rPr>
+          <w:rFonts w:hint="default" w:ascii="Times New Roman" w:hAnsi="Times New Roman" w:cs="Times New Roman"/>
+          <w:sz w:val="24"/>
+          <w:szCs w:val="24"/>
+          <w:lang w:val="en-US"/>
+        </w:rPr>
+        <w:tab/>
+      </w:r>
+      <w:r>
+        <w:rPr>
+          <w:rFonts w:hint="default" w:ascii="Times New Roman" w:hAnsi="Times New Roman" w:cs="Times New Roman"/>
+          <w:sz w:val="24"/>
+          <w:szCs w:val="24"/>
+          <w:lang w:val="en-US"/>
+        </w:rPr>
+        <w:tab/>
+      </w:r>
+      <w:r>
+        <w:rPr>
+          <w:rFonts w:hint="default" w:ascii="Times New Roman" w:hAnsi="Times New Roman" w:cs="Times New Roman"/>
+          <w:sz w:val="24"/>
+          <w:szCs w:val="24"/>
+          <w:lang w:val="en-US"/>
+        </w:rPr>
+        <w:t xml:space="preserve"> B</w:t>
+      </w:r>
+      <w:r>
+        <w:rPr>
+          <w:rFonts w:hint="default" w:ascii="Times New Roman" w:hAnsi="Times New Roman" w:cs="Times New Roman"/>
+          <w:sz w:val="24"/>
+          <w:szCs w:val="24"/>
+          <w:lang w:val="vi-VN"/>
+        </w:rPr>
+        <w:t>áo cáo tuần 6</w:t>
+      </w:r>
+    </w:p>
+    <w:p>
+      <w:pPr>
+        <w:jc w:val="both"/>
+        <w:rPr>
+          <w:rFonts w:hint="default" w:ascii="Times New Roman" w:hAnsi="Times New Roman" w:cs="Times New Roman"/>
+          <w:sz w:val="24"/>
+          <w:szCs w:val="24"/>
+          <w:lang w:val="vi-VN"/>
+        </w:rPr>
+      </w:pPr>
+      <w:r>
+        <w:rPr>
+          <w:rFonts w:hint="default" w:ascii="Times New Roman" w:hAnsi="Times New Roman" w:cs="Times New Roman"/>
+          <w:sz w:val="24"/>
+          <w:szCs w:val="24"/>
+          <w:lang w:val="vi-VN"/>
+        </w:rPr>
+        <w:t>Trong tuần này, em đã:</w:t>
+      </w:r>
+    </w:p>
+    <w:p>
+      <w:pPr>
+        <w:jc w:val="both"/>
+        <w:rPr>
+          <w:rFonts w:hint="default" w:ascii="Times New Roman" w:hAnsi="Times New Roman" w:cs="Times New Roman"/>
+          <w:sz w:val="24"/>
+          <w:szCs w:val="24"/>
+          <w:lang w:val="vi-VN"/>
+        </w:rPr>
+      </w:pPr>
+      <w:r>
+        <w:rPr>
+          <w:rFonts w:hint="default" w:ascii="Times New Roman" w:hAnsi="Times New Roman" w:cs="Times New Roman"/>
+          <w:sz w:val="24"/>
+          <w:szCs w:val="24"/>
+          <w:lang w:val="vi-VN"/>
+        </w:rPr>
+        <w:t>Tiến hành làm được login, logout bằng Spring Security.</w:t>
+      </w:r>
+    </w:p>
+    <w:p>
+      <w:pPr>
+        <w:jc w:val="both"/>
+        <w:rPr>
+          <w:rFonts w:hint="default" w:ascii="Times New Roman" w:hAnsi="Times New Roman" w:cs="Times New Roman"/>
+          <w:sz w:val="24"/>
+          <w:szCs w:val="24"/>
+          <w:lang w:val="vi-VN"/>
+        </w:rPr>
+      </w:pPr>
+    </w:p>
+    <w:p>
+      <w:pPr>
+        <w:jc w:val="both"/>
+        <w:rPr>
+          <w:rFonts w:hint="default" w:ascii="Times New Roman" w:hAnsi="Times New Roman" w:cs="Times New Roman"/>
+          <w:sz w:val="24"/>
+          <w:szCs w:val="24"/>
+          <w:lang w:val="vi-VN"/>
+        </w:rPr>
+      </w:pPr>
+      <w:r>
+        <w:rPr>
+          <w:rFonts w:hint="default" w:ascii="Times New Roman" w:hAnsi="Times New Roman" w:cs="Times New Roman"/>
+          <w:sz w:val="24"/>
+          <w:szCs w:val="24"/>
+          <w:lang w:val="vi-VN"/>
+        </w:rPr>
+        <w:t>Tiếp tục design lại giao diện cho đẹp hơn, dễ sử dụng hơn.</w:t>
+      </w:r>
+    </w:p>
+    <w:p>
+      <w:pPr>
+        <w:jc w:val="both"/>
+        <w:rPr>
+          <w:rFonts w:hint="default" w:ascii="Times New Roman" w:hAnsi="Times New Roman" w:cs="Times New Roman"/>
+          <w:sz w:val="24"/>
+          <w:szCs w:val="24"/>
+          <w:lang w:val="vi-VN"/>
+        </w:rPr>
+      </w:pPr>
+    </w:p>
+    <w:p>
+      <w:pPr>
+        <w:jc w:val="both"/>
+        <w:rPr>
+          <w:rFonts w:hint="default" w:ascii="Times New Roman" w:hAnsi="Times New Roman" w:cs="Times New Roman"/>
+          <w:sz w:val="24"/>
+          <w:szCs w:val="24"/>
+          <w:lang w:val="vi-VN"/>
+        </w:rPr>
+      </w:pPr>
+      <w:r>
+        <w:rPr>
+          <w:rFonts w:hint="default" w:ascii="Times New Roman" w:hAnsi="Times New Roman" w:cs="Times New Roman"/>
+          <w:sz w:val="24"/>
+          <w:szCs w:val="24"/>
+          <w:lang w:val="vi-VN"/>
+        </w:rPr>
+        <w:t>Biết cách tạo tài khoản cho người dùng đăng nhập.</w:t>
+      </w:r>
+    </w:p>
+    <w:p>
+      <w:pPr>
+        <w:jc w:val="both"/>
+        <w:rPr>
+          <w:rFonts w:hint="default" w:ascii="Times New Roman" w:hAnsi="Times New Roman" w:cs="Times New Roman"/>
+          <w:sz w:val="24"/>
+          <w:szCs w:val="24"/>
+          <w:lang w:val="vi-VN"/>
+        </w:rPr>
+      </w:pPr>
+    </w:p>
+    <w:p>
+      <w:pPr>
+        <w:jc w:val="both"/>
+        <w:rPr>
+          <w:rFonts w:hint="default" w:ascii="Times New Roman" w:hAnsi="Times New Roman" w:cs="Times New Roman"/>
+          <w:sz w:val="24"/>
+          <w:szCs w:val="24"/>
+          <w:lang w:val="vi-VN"/>
+        </w:rPr>
+      </w:pPr>
+      <w:r>
+        <w:rPr>
+          <w:rFonts w:hint="default" w:ascii="Times New Roman" w:hAnsi="Times New Roman" w:cs="Times New Roman"/>
+          <w:sz w:val="24"/>
+          <w:szCs w:val="24"/>
+          <w:lang w:val="vi-VN"/>
+        </w:rPr>
+        <w:t>Tiến hành thêm html của phần login vào dự án.</w:t>
+      </w:r>
+    </w:p>
+    <w:p>
+      <w:pPr>
+        <w:jc w:val="both"/>
+        <w:rPr>
+          <w:rFonts w:hint="default" w:ascii="Times New Roman" w:hAnsi="Times New Roman" w:cs="Times New Roman"/>
+          <w:sz w:val="24"/>
+          <w:szCs w:val="24"/>
+          <w:lang w:val="en-US"/>
+        </w:rPr>
+      </w:pPr>
+      <w:r>
+        <w:rPr>
+          <w:rFonts w:hint="default" w:ascii="Times New Roman" w:hAnsi="Times New Roman" w:cs="Times New Roman"/>
+          <w:sz w:val="24"/>
+          <w:szCs w:val="24"/>
+          <w:lang w:val="en-US"/>
+        </w:rPr>
+        <w:tab/>
         <w:t/>
       </w:r>
       <w:r>
@@ -1011,16 +1209,66 @@
           <w:lang w:val="en-US"/>
         </w:rPr>
         <w:tab/>
-        <w:t xml:space="preserve"> B</w:t>
-      </w:r>
-      <w:r>
-        <w:rPr>
-          <w:rFonts w:hint="default" w:ascii="Times New Roman" w:hAnsi="Times New Roman" w:cs="Times New Roman"/>
-          <w:sz w:val="24"/>
-          <w:szCs w:val="24"/>
-          <w:lang w:val="vi-VN"/>
-        </w:rPr>
-        <w:t>áo cáo tuần 6</w:t>
+      </w:r>
+    </w:p>
+    <w:p>
+      <w:pPr>
+        <w:jc w:val="both"/>
+        <w:rPr>
+          <w:rFonts w:hint="default" w:ascii="Times New Roman" w:hAnsi="Times New Roman" w:cs="Times New Roman"/>
+          <w:sz w:val="24"/>
+          <w:szCs w:val="24"/>
+          <w:lang w:val="vi-VN"/>
+        </w:rPr>
+      </w:pPr>
+      <w:r>
+        <w:rPr>
+          <w:rFonts w:hint="default" w:ascii="Times New Roman" w:hAnsi="Times New Roman" w:cs="Times New Roman"/>
+          <w:sz w:val="24"/>
+          <w:szCs w:val="24"/>
+          <w:lang w:val="en-US"/>
+        </w:rPr>
+        <w:tab/>
+        <w:t/>
+      </w:r>
+      <w:r>
+        <w:rPr>
+          <w:rFonts w:hint="default" w:ascii="Times New Roman" w:hAnsi="Times New Roman" w:cs="Times New Roman"/>
+          <w:sz w:val="24"/>
+          <w:szCs w:val="24"/>
+          <w:lang w:val="en-US"/>
+        </w:rPr>
+        <w:tab/>
+        <w:t/>
+      </w:r>
+      <w:r>
+        <w:rPr>
+          <w:rFonts w:hint="default" w:ascii="Times New Roman" w:hAnsi="Times New Roman" w:cs="Times New Roman"/>
+          <w:sz w:val="24"/>
+          <w:szCs w:val="24"/>
+          <w:lang w:val="en-US"/>
+        </w:rPr>
+        <w:tab/>
+        <w:t/>
+      </w:r>
+      <w:r>
+        <w:rPr>
+          <w:rFonts w:hint="default" w:ascii="Times New Roman" w:hAnsi="Times New Roman" w:cs="Times New Roman"/>
+          <w:sz w:val="24"/>
+          <w:szCs w:val="24"/>
+          <w:lang w:val="en-US"/>
+        </w:rPr>
+        <w:tab/>
+        <w:t>B</w:t>
+      </w:r>
+      <w:r>
+        <w:rPr>
+          <w:rFonts w:hint="default" w:ascii="Times New Roman" w:hAnsi="Times New Roman" w:cs="Times New Roman"/>
+          <w:sz w:val="24"/>
+          <w:szCs w:val="24"/>
+          <w:lang w:val="vi-VN"/>
+        </w:rPr>
+        <w:t>áo cáo tuần 7</w:t>
       </w:r>
     </w:p>
     <w:p>
@@ -1060,100 +1308,100 @@
           <w:szCs w:val="24"/>
           <w:lang w:val="vi-VN"/>
         </w:rPr>
-        <w:t>Tiến hành làm được login, logout bằng Spring Security.</w:t>
-      </w:r>
-    </w:p>
-    <w:p>
-      <w:pPr>
-        <w:jc w:val="both"/>
-        <w:rPr>
-          <w:rFonts w:hint="default" w:ascii="Times New Roman" w:hAnsi="Times New Roman" w:cs="Times New Roman"/>
-          <w:sz w:val="24"/>
-          <w:szCs w:val="24"/>
-          <w:lang w:val="vi-VN"/>
-        </w:rPr>
-      </w:pPr>
-    </w:p>
-    <w:p>
-      <w:pPr>
-        <w:jc w:val="both"/>
-        <w:rPr>
-          <w:rFonts w:hint="default" w:ascii="Times New Roman" w:hAnsi="Times New Roman" w:cs="Times New Roman"/>
-          <w:sz w:val="24"/>
-          <w:szCs w:val="24"/>
-          <w:lang w:val="vi-VN"/>
-        </w:rPr>
-      </w:pPr>
-      <w:r>
-        <w:rPr>
-          <w:rFonts w:hint="default" w:ascii="Times New Roman" w:hAnsi="Times New Roman" w:cs="Times New Roman"/>
-          <w:sz w:val="24"/>
-          <w:szCs w:val="24"/>
-          <w:lang w:val="vi-VN"/>
-        </w:rPr>
-        <w:t>Tiếp tục design lại giao diện cho đẹp hơn, dễ sử dụng hơn.</w:t>
-      </w:r>
-    </w:p>
-    <w:p>
-      <w:pPr>
-        <w:jc w:val="both"/>
-        <w:rPr>
-          <w:rFonts w:hint="default" w:ascii="Times New Roman" w:hAnsi="Times New Roman" w:cs="Times New Roman"/>
-          <w:sz w:val="24"/>
-          <w:szCs w:val="24"/>
-          <w:lang w:val="vi-VN"/>
-        </w:rPr>
-      </w:pPr>
-    </w:p>
-    <w:p>
-      <w:pPr>
-        <w:jc w:val="both"/>
-        <w:rPr>
-          <w:rFonts w:hint="default" w:ascii="Times New Roman" w:hAnsi="Times New Roman" w:cs="Times New Roman"/>
-          <w:sz w:val="24"/>
-          <w:szCs w:val="24"/>
-          <w:lang w:val="vi-VN"/>
-        </w:rPr>
-      </w:pPr>
-      <w:r>
-        <w:rPr>
-          <w:rFonts w:hint="default" w:ascii="Times New Roman" w:hAnsi="Times New Roman" w:cs="Times New Roman"/>
-          <w:sz w:val="24"/>
-          <w:szCs w:val="24"/>
-          <w:lang w:val="vi-VN"/>
-        </w:rPr>
-        <w:t>Biết cách tạo tài khoản cho người dùng đăng nhập.</w:t>
-      </w:r>
-    </w:p>
-    <w:p>
-      <w:pPr>
-        <w:jc w:val="both"/>
-        <w:rPr>
-          <w:rFonts w:hint="default" w:ascii="Times New Roman" w:hAnsi="Times New Roman" w:cs="Times New Roman"/>
-          <w:sz w:val="24"/>
-          <w:szCs w:val="24"/>
-          <w:lang w:val="vi-VN"/>
-        </w:rPr>
-      </w:pPr>
-    </w:p>
-    <w:p>
-      <w:pPr>
-        <w:jc w:val="both"/>
-        <w:rPr>
-          <w:rFonts w:hint="default" w:ascii="Times New Roman" w:hAnsi="Times New Roman" w:cs="Times New Roman"/>
-          <w:sz w:val="24"/>
-          <w:szCs w:val="24"/>
-          <w:lang w:val="en-US"/>
-        </w:rPr>
-      </w:pPr>
-      <w:r>
-        <w:rPr>
-          <w:rFonts w:hint="default" w:ascii="Times New Roman" w:hAnsi="Times New Roman" w:cs="Times New Roman"/>
-          <w:sz w:val="24"/>
-          <w:szCs w:val="24"/>
-          <w:lang w:val="vi-VN"/>
-        </w:rPr>
-        <w:t>Tiến hành thêm html của phần login vào dự án.</w:t>
+        <w:t>Đổ dữ liệu từ mysql vào trang admin (product, category).</w:t>
+      </w:r>
+    </w:p>
+    <w:p>
+      <w:pPr>
+        <w:jc w:val="both"/>
+        <w:rPr>
+          <w:rFonts w:hint="default" w:ascii="Times New Roman" w:hAnsi="Times New Roman" w:cs="Times New Roman"/>
+          <w:sz w:val="24"/>
+          <w:szCs w:val="24"/>
+          <w:lang w:val="vi-VN"/>
+        </w:rPr>
+      </w:pPr>
+    </w:p>
+    <w:p>
+      <w:pPr>
+        <w:jc w:val="both"/>
+        <w:rPr>
+          <w:rFonts w:hint="default" w:ascii="Times New Roman" w:hAnsi="Times New Roman" w:cs="Times New Roman"/>
+          <w:sz w:val="24"/>
+          <w:szCs w:val="24"/>
+          <w:lang w:val="vi-VN"/>
+        </w:rPr>
+      </w:pPr>
+      <w:r>
+        <w:rPr>
+          <w:rFonts w:hint="default" w:ascii="Times New Roman" w:hAnsi="Times New Roman" w:cs="Times New Roman"/>
+          <w:sz w:val="24"/>
+          <w:szCs w:val="24"/>
+          <w:lang w:val="vi-VN"/>
+        </w:rPr>
+        <w:t>Học được cách sử dụng các lớp dao, service, entity.</w:t>
+      </w:r>
+    </w:p>
+    <w:p>
+      <w:pPr>
+        <w:jc w:val="both"/>
+        <w:rPr>
+          <w:rFonts w:hint="default" w:ascii="Times New Roman" w:hAnsi="Times New Roman" w:cs="Times New Roman"/>
+          <w:sz w:val="24"/>
+          <w:szCs w:val="24"/>
+          <w:lang w:val="vi-VN"/>
+        </w:rPr>
+      </w:pPr>
+    </w:p>
+    <w:p>
+      <w:pPr>
+        <w:jc w:val="both"/>
+        <w:rPr>
+          <w:rFonts w:hint="default" w:ascii="Times New Roman" w:hAnsi="Times New Roman" w:cs="Times New Roman"/>
+          <w:sz w:val="24"/>
+          <w:szCs w:val="24"/>
+          <w:lang w:val="vi-VN"/>
+        </w:rPr>
+      </w:pPr>
+      <w:r>
+        <w:rPr>
+          <w:rFonts w:hint="default" w:ascii="Times New Roman" w:hAnsi="Times New Roman" w:cs="Times New Roman"/>
+          <w:sz w:val="24"/>
+          <w:szCs w:val="24"/>
+          <w:lang w:val="vi-VN"/>
+        </w:rPr>
+        <w:t>Tiến hành design lại web cho hoàn chỉnh.</w:t>
+      </w:r>
+    </w:p>
+    <w:p>
+      <w:pPr>
+        <w:jc w:val="both"/>
+        <w:rPr>
+          <w:rFonts w:hint="default" w:ascii="Times New Roman" w:hAnsi="Times New Roman" w:cs="Times New Roman"/>
+          <w:sz w:val="24"/>
+          <w:szCs w:val="24"/>
+          <w:lang w:val="vi-VN"/>
+        </w:rPr>
+      </w:pPr>
+    </w:p>
+    <w:p>
+      <w:pPr>
+        <w:jc w:val="both"/>
+        <w:rPr>
+          <w:rFonts w:hint="default" w:ascii="Times New Roman" w:hAnsi="Times New Roman" w:cs="Times New Roman"/>
+          <w:sz w:val="24"/>
+          <w:szCs w:val="24"/>
+          <w:lang w:val="vi-VN"/>
+        </w:rPr>
+      </w:pPr>
+      <w:r>
+        <w:rPr>
+          <w:rFonts w:hint="default" w:ascii="Times New Roman" w:hAnsi="Times New Roman" w:cs="Times New Roman"/>
+          <w:sz w:val="24"/>
+          <w:szCs w:val="24"/>
+          <w:lang w:val="vi-VN"/>
+        </w:rPr>
+        <w:t>Bắt đầu đổ tiếp dữ liệu qua trang shop.</w:t>
       </w:r>
       <w:bookmarkStart w:id="0" w:name="_GoBack"/>
       <w:bookmarkEnd w:id="0"/>

</xml_diff>

<commit_message>
Báo cáo tuần 9
</commit_message>
<xml_diff>
--- a/BaoCaoTuan.docx
+++ b/BaoCaoTuan.docx
@@ -1615,14 +1615,173 @@
     </w:p>
     <w:p>
       <w:pPr>
-        <w:jc w:val="both"/>
-        <w:rPr>
-          <w:rFonts w:hint="default" w:ascii="Times New Roman" w:hAnsi="Times New Roman" w:cs="Times New Roman"/>
-          <w:sz w:val="24"/>
-          <w:szCs w:val="24"/>
-          <w:lang w:val="vi-VN"/>
-        </w:rPr>
-      </w:pPr>
+        <w:ind w:left="2160" w:leftChars="0" w:firstLine="720" w:firstLineChars="0"/>
+        <w:jc w:val="both"/>
+        <w:rPr>
+          <w:rFonts w:hint="default" w:ascii="Times New Roman" w:hAnsi="Times New Roman" w:cs="Times New Roman"/>
+          <w:sz w:val="24"/>
+          <w:szCs w:val="24"/>
+          <w:lang w:val="en-US"/>
+        </w:rPr>
+      </w:pPr>
+      <w:r>
+        <w:rPr>
+          <w:rFonts w:hint="default" w:ascii="Times New Roman" w:hAnsi="Times New Roman" w:cs="Times New Roman"/>
+          <w:sz w:val="24"/>
+          <w:szCs w:val="24"/>
+          <w:lang w:val="en-US"/>
+        </w:rPr>
+        <w:t>B</w:t>
+      </w:r>
+      <w:r>
+        <w:rPr>
+          <w:rFonts w:hint="default" w:ascii="Times New Roman" w:hAnsi="Times New Roman" w:cs="Times New Roman"/>
+          <w:sz w:val="24"/>
+          <w:szCs w:val="24"/>
+          <w:lang w:val="vi-VN"/>
+        </w:rPr>
+        <w:t xml:space="preserve">áo cáo tuần </w:t>
+      </w:r>
+      <w:r>
+        <w:rPr>
+          <w:rFonts w:hint="default" w:ascii="Times New Roman" w:hAnsi="Times New Roman" w:cs="Times New Roman"/>
+          <w:sz w:val="24"/>
+          <w:szCs w:val="24"/>
+          <w:lang w:val="en-US"/>
+        </w:rPr>
+        <w:t>9</w:t>
+      </w:r>
+    </w:p>
+    <w:p>
+      <w:pPr>
+        <w:jc w:val="both"/>
+        <w:rPr>
+          <w:rFonts w:hint="default" w:ascii="Times New Roman" w:hAnsi="Times New Roman" w:cs="Times New Roman"/>
+          <w:sz w:val="24"/>
+          <w:szCs w:val="24"/>
+          <w:lang w:val="vi-VN"/>
+        </w:rPr>
+      </w:pPr>
+      <w:r>
+        <w:rPr>
+          <w:rFonts w:hint="default" w:ascii="Times New Roman" w:hAnsi="Times New Roman" w:cs="Times New Roman"/>
+          <w:sz w:val="24"/>
+          <w:szCs w:val="24"/>
+          <w:lang w:val="en-US"/>
+        </w:rPr>
+        <w:t xml:space="preserve">Trong </w:t>
+      </w:r>
+      <w:r>
+        <w:rPr>
+          <w:rFonts w:hint="default" w:ascii="Times New Roman" w:hAnsi="Times New Roman" w:cs="Times New Roman"/>
+          <w:sz w:val="24"/>
+          <w:szCs w:val="24"/>
+          <w:lang w:val="vi-VN"/>
+        </w:rPr>
+        <w:t>tuần này, em đã:</w:t>
+      </w:r>
+    </w:p>
+    <w:p>
+      <w:pPr>
+        <w:jc w:val="both"/>
+        <w:rPr>
+          <w:rFonts w:hint="default" w:ascii="Times New Roman" w:hAnsi="Times New Roman" w:cs="Times New Roman"/>
+          <w:sz w:val="24"/>
+          <w:szCs w:val="24"/>
+          <w:lang w:val="vi-VN"/>
+        </w:rPr>
+      </w:pPr>
+      <w:r>
+        <w:rPr>
+          <w:rFonts w:hint="default" w:ascii="Times New Roman" w:hAnsi="Times New Roman" w:cs="Times New Roman"/>
+          <w:sz w:val="24"/>
+          <w:szCs w:val="24"/>
+          <w:lang w:val="vi-VN"/>
+        </w:rPr>
+        <w:t>Nắm được cơ bản về mối quan hệ OnetoMany ManytoOne.</w:t>
+      </w:r>
+    </w:p>
+    <w:p>
+      <w:pPr>
+        <w:jc w:val="both"/>
+        <w:rPr>
+          <w:rFonts w:hint="default" w:ascii="Times New Roman" w:hAnsi="Times New Roman" w:cs="Times New Roman"/>
+          <w:sz w:val="24"/>
+          <w:szCs w:val="24"/>
+          <w:lang w:val="vi-VN"/>
+        </w:rPr>
+      </w:pPr>
+    </w:p>
+    <w:p>
+      <w:pPr>
+        <w:jc w:val="both"/>
+        <w:rPr>
+          <w:rFonts w:hint="default" w:ascii="Times New Roman" w:hAnsi="Times New Roman" w:cs="Times New Roman"/>
+          <w:sz w:val="24"/>
+          <w:szCs w:val="24"/>
+          <w:lang w:val="vi-VN"/>
+        </w:rPr>
+      </w:pPr>
+      <w:r>
+        <w:rPr>
+          <w:rFonts w:hint="default" w:ascii="Times New Roman" w:hAnsi="Times New Roman" w:cs="Times New Roman"/>
+          <w:sz w:val="24"/>
+          <w:szCs w:val="24"/>
+          <w:lang w:val="vi-VN"/>
+        </w:rPr>
+        <w:t>Làm được nhấn vào category sẽ hiện ra product liên quan tới Category đó.</w:t>
+      </w:r>
+    </w:p>
+    <w:p>
+      <w:pPr>
+        <w:jc w:val="both"/>
+        <w:rPr>
+          <w:rFonts w:hint="default" w:ascii="Times New Roman" w:hAnsi="Times New Roman" w:cs="Times New Roman"/>
+          <w:sz w:val="24"/>
+          <w:szCs w:val="24"/>
+          <w:lang w:val="vi-VN"/>
+        </w:rPr>
+      </w:pPr>
+    </w:p>
+    <w:p>
+      <w:pPr>
+        <w:jc w:val="both"/>
+        <w:rPr>
+          <w:rFonts w:hint="default" w:ascii="Times New Roman" w:hAnsi="Times New Roman" w:cs="Times New Roman"/>
+          <w:sz w:val="24"/>
+          <w:szCs w:val="24"/>
+          <w:lang w:val="vi-VN"/>
+        </w:rPr>
+      </w:pPr>
+      <w:r>
+        <w:rPr>
+          <w:rFonts w:hint="default" w:ascii="Times New Roman" w:hAnsi="Times New Roman" w:cs="Times New Roman"/>
+          <w:sz w:val="24"/>
+          <w:szCs w:val="24"/>
+          <w:lang w:val="vi-VN"/>
+        </w:rPr>
+        <w:t>Làm rõ hơn về vấn đề đăng nhập sai (hiện thông báo sai tài khoản khi tài khoản đăng nhập sai, sai mật khẩu khi nhập mật khẩu sai)</w:t>
+      </w:r>
+    </w:p>
+    <w:p>
+      <w:pPr>
+        <w:jc w:val="both"/>
+        <w:rPr>
+          <w:rFonts w:hint="default" w:ascii="Times New Roman" w:hAnsi="Times New Roman" w:cs="Times New Roman"/>
+          <w:sz w:val="24"/>
+          <w:szCs w:val="24"/>
+          <w:lang w:val="vi-VN"/>
+        </w:rPr>
+      </w:pPr>
+      <w:r>
+        <w:rPr>
+          <w:rFonts w:hint="default" w:ascii="Times New Roman" w:hAnsi="Times New Roman" w:cs="Times New Roman"/>
+          <w:sz w:val="24"/>
+          <w:szCs w:val="24"/>
+          <w:lang w:val="vi-VN"/>
+        </w:rPr>
+        <w:t>Hiện được chi tiết sản phẩm khi ấn vào sản phẩm đó.</w:t>
+      </w:r>
       <w:bookmarkStart w:id="0" w:name="_GoBack"/>
       <w:bookmarkEnd w:id="0"/>
     </w:p>

</xml_diff>